<commit_message>
Added to Analysis - TO DO
</commit_message>
<xml_diff>
--- a/Analysis – TO DO.docx
+++ b/Analysis – TO DO.docx
@@ -17,7 +17,7 @@
         </w:numPr>
       </w:pPr>
       <w:r>
-        <w:t>Trade data: &lt;1977</w:t>
+        <w:t>IE term</w:t>
       </w:r>
     </w:p>
     <w:p>
@@ -29,7 +29,10 @@
         </w:numPr>
       </w:pPr>
       <w:r>
-        <w:t>Predict using CTS 1977 and prior CTS division data?</w:t>
+        <w:t>mult_IE_OE</w:t>
+      </w:r>
+      <w:r>
+        <w:t>: dependence on geography: graph of term vs sTBG</w:t>
       </w:r>
     </w:p>
     <w:p>
@@ -41,7 +44,19 @@
         </w:numPr>
       </w:pPr>
       <w:r>
-        <w:t>Though no flow values, only weights for the latter…</w:t>
+        <w:t>i.e. is the income effect affected by geog</w:t>
+      </w:r>
+    </w:p>
+    <w:p>
+      <w:pPr>
+        <w:pStyle w:val="ListParagraph"/>
+        <w:numPr>
+          <w:ilvl w:val="1"/>
+          <w:numId w:val="1"/>
+        </w:numPr>
+      </w:pPr>
+      <w:r>
+        <w:t>own-FM vs agg-FM: affect of geog in the agg?</w:t>
       </w:r>
     </w:p>
     <w:p>
@@ -53,7 +68,7 @@
         </w:numPr>
       </w:pPr>
       <w:r>
-        <w:t>“Macro” FM</w:t>
+        <w:t>G-T term</w:t>
       </w:r>
     </w:p>
     <w:p>
@@ -65,7 +80,79 @@
         </w:numPr>
       </w:pPr>
       <w:r>
-        <w:t>Including taxes: multiplier &gt; 1?</w:t>
+        <w:t>Dependence on</w:t>
+      </w:r>
+    </w:p>
+    <w:p>
+      <w:pPr>
+        <w:pStyle w:val="ListParagraph"/>
+        <w:numPr>
+          <w:ilvl w:val="2"/>
+          <w:numId w:val="1"/>
+        </w:numPr>
+      </w:pPr>
+      <w:r>
+        <w:t>Sigma controls SE I think: get the intuition</w:t>
+      </w:r>
+    </w:p>
+    <w:p>
+      <w:pPr>
+        <w:pStyle w:val="ListParagraph"/>
+        <w:numPr>
+          <w:ilvl w:val="2"/>
+          <w:numId w:val="1"/>
+        </w:numPr>
+      </w:pPr>
+      <w:r>
+        <w:t>Chi: expect term to be increasing in this</w:t>
+      </w:r>
+    </w:p>
+    <w:p>
+      <w:pPr>
+        <w:pStyle w:val="ListParagraph"/>
+        <w:numPr>
+          <w:ilvl w:val="2"/>
+          <w:numId w:val="1"/>
+        </w:numPr>
+      </w:pPr>
+      <w:r>
+        <w:t>sTBG:</w:t>
+      </w:r>
+    </w:p>
+    <w:p>
+      <w:pPr>
+        <w:pStyle w:val="ListParagraph"/>
+        <w:numPr>
+          <w:ilvl w:val="1"/>
+          <w:numId w:val="1"/>
+        </w:numPr>
+      </w:pPr>
+      <w:r>
+        <w:t>zero in agg-FM?</w:t>
+      </w:r>
+    </w:p>
+    <w:p>
+      <w:pPr>
+        <w:pStyle w:val="ListParagraph"/>
+        <w:numPr>
+          <w:ilvl w:val="0"/>
+          <w:numId w:val="1"/>
+        </w:numPr>
+      </w:pPr>
+      <w:r>
+        <w:t>Welfare</w:t>
+      </w:r>
+    </w:p>
+    <w:p>
+      <w:pPr>
+        <w:pStyle w:val="ListParagraph"/>
+        <w:numPr>
+          <w:ilvl w:val="1"/>
+          <w:numId w:val="1"/>
+        </w:numPr>
+      </w:pPr>
+      <w:r>
+        <w:t>Utility \ne consumption due to disutility of labor. Give multipliers for both ?</w:t>
       </w:r>
       <w:bookmarkStart w:id="0" w:name="_GoBack"/>
       <w:bookmarkEnd w:id="0"/>

</xml_diff>